<commit_message>
final report is completed!
</commit_message>
<xml_diff>
--- a/doc/Gibson Horn‘s Phase Center Measurement.docx
+++ b/doc/Gibson Horn‘s Phase Center Measurement.docx
@@ -1002,21 +1002,7 @@
           <w:rFonts w:ascii="Calibri" w:hAnsi="Calibri" w:cs="Calibri"/>
           <w:lang w:val="en-US"/>
         </w:rPr>
-        <w:t xml:space="preserve"> </w:t>
-      </w:r>
-      <w:r>
-        <w:rPr>
-          <w:rFonts w:ascii="Calibri" w:hAnsi="Calibri" w:cs="Calibri"/>
-          <w:lang w:val="en-US"/>
-        </w:rPr>
-        <w:t>1.47</w:t>
-      </w:r>
-      <w:r>
-        <w:rPr>
-          <w:rFonts w:ascii="Calibri" w:hAnsi="Calibri" w:cs="Calibri"/>
-          <w:lang w:val="en-US"/>
-        </w:rPr>
-        <w:t xml:space="preserve">m away from the </w:t>
+        <w:t xml:space="preserve"> 1.47m away from the </w:t>
       </w:r>
       <w:proofErr w:type="gramStart"/>
       <w:r>
@@ -1114,21 +1100,7 @@
           <w:rFonts w:ascii="Calibri" w:hAnsi="Calibri" w:cs="Calibri"/>
           <w:lang w:val="en-US"/>
         </w:rPr>
-        <w:t xml:space="preserve"> </w:t>
-      </w:r>
-      <w:r>
-        <w:rPr>
-          <w:rFonts w:ascii="Calibri" w:hAnsi="Calibri" w:cs="Calibri"/>
-          <w:lang w:val="en-US"/>
-        </w:rPr>
-        <w:t>1.95</w:t>
-      </w:r>
-      <w:r>
-        <w:rPr>
-          <w:rFonts w:ascii="Calibri" w:hAnsi="Calibri" w:cs="Calibri"/>
-          <w:lang w:val="en-US"/>
-        </w:rPr>
-        <w:t xml:space="preserve">m away from the </w:t>
+        <w:t xml:space="preserve"> 1.95m away from the </w:t>
       </w:r>
       <w:proofErr w:type="gramStart"/>
       <w:r>
@@ -1235,21 +1207,7 @@
           <w:rFonts w:ascii="Calibri" w:hAnsi="Calibri" w:cs="Calibri"/>
           <w:lang w:val="en-US"/>
         </w:rPr>
-        <w:t xml:space="preserve"> </w:t>
-      </w:r>
-      <w:r>
-        <w:rPr>
-          <w:rFonts w:ascii="Calibri" w:hAnsi="Calibri" w:cs="Calibri"/>
-          <w:lang w:val="en-US"/>
-        </w:rPr>
-        <w:t>2.49</w:t>
-      </w:r>
-      <w:r>
-        <w:rPr>
-          <w:rFonts w:ascii="Calibri" w:hAnsi="Calibri" w:cs="Calibri"/>
-          <w:lang w:val="en-US"/>
-        </w:rPr>
-        <w:t xml:space="preserve">m away from the </w:t>
+        <w:t xml:space="preserve"> 2.49m away from the </w:t>
       </w:r>
       <w:proofErr w:type="gramStart"/>
       <w:r>
@@ -2197,7 +2155,7 @@
       <w:pPr>
         <w:jc w:val="center"/>
         <w:rPr>
-          <w:rFonts w:ascii="Calibri" w:hAnsi="Calibri" w:cs="Calibri" w:hint="eastAsia"/>
+          <w:rFonts w:ascii="Calibri" w:hAnsi="Calibri" w:cs="Calibri"/>
         </w:rPr>
       </w:pPr>
       <w:r>
@@ -2665,14 +2623,137 @@
     <w:p>
       <w:pPr>
         <w:rPr>
-          <w:rFonts w:ascii="Calibri" w:hAnsi="Calibri" w:cs="Calibri" w:hint="eastAsia"/>
-        </w:rPr>
-      </w:pPr>
-      <w:r>
-        <w:rPr>
-          <w:rFonts w:ascii="Calibri" w:hAnsi="Calibri" w:cs="Calibri" w:hint="eastAsia"/>
-        </w:rPr>
-        <w:t>The theoretical optimal focus for different detector locations a</w:t>
+          <w:rFonts w:ascii="Calibri" w:hAnsi="Calibri" w:cs="Calibri"/>
+        </w:rPr>
+      </w:pPr>
+      <w:r>
+        <w:rPr>
+          <w:rFonts w:ascii="Calibri" w:hAnsi="Calibri" w:cs="Calibri" w:hint="eastAsia"/>
+        </w:rPr>
+        <w:t xml:space="preserve">Comparing the measured best focus positions with the theoretical focal points, see below figure, the position of the virtual beam waist of the Gibson horn is </w:t>
+      </w:r>
+      <w:r>
+        <w:rPr>
+          <w:rFonts w:ascii="Calibri" w:hAnsi="Calibri" w:cs="Calibri" w:hint="eastAsia"/>
+          <w:b/>
+          <w:bCs/>
+        </w:rPr>
+        <w:t>5.49mm behind</w:t>
+      </w:r>
+      <w:r>
+        <w:rPr>
+          <w:rFonts w:ascii="Calibri" w:hAnsi="Calibri" w:cs="Calibri" w:hint="eastAsia"/>
+        </w:rPr>
+        <w:t xml:space="preserve"> the horn</w:t>
+      </w:r>
+      <w:r>
+        <w:rPr>
+          <w:rFonts w:ascii="Calibri" w:hAnsi="Calibri" w:cs="Calibri"/>
+        </w:rPr>
+        <w:t>’</w:t>
+      </w:r>
+      <w:r>
+        <w:rPr>
+          <w:rFonts w:ascii="Calibri" w:hAnsi="Calibri" w:cs="Calibri" w:hint="eastAsia"/>
+        </w:rPr>
+        <w:t>s aperture.</w:t>
+      </w:r>
+    </w:p>
+    <w:p>
+      <w:pPr>
+        <w:keepNext/>
+      </w:pPr>
+      <w:r>
+        <w:rPr>
+          <w:rFonts w:ascii="Calibri" w:hAnsi="Calibri" w:cs="Calibri" w:hint="eastAsia"/>
+          <w:noProof/>
+        </w:rPr>
+        <w:drawing>
+          <wp:inline distT="0" distB="0" distL="0" distR="0" wp14:anchorId="0ACB6F2C" wp14:editId="4AD0026A">
+            <wp:extent cx="5731510" cy="4467860"/>
+            <wp:effectExtent l="0" t="0" r="2540" b="8890"/>
+            <wp:docPr id="50587500" name="Picture 2" descr="A graph of a number of objects&#10;&#10;Description automatically generated with medium confidence"/>
+            <wp:cNvGraphicFramePr>
+              <a:graphicFrameLocks xmlns:a="http://schemas.openxmlformats.org/drawingml/2006/main" noChangeAspect="1"/>
+            </wp:cNvGraphicFramePr>
+            <a:graphic xmlns:a="http://schemas.openxmlformats.org/drawingml/2006/main">
+              <a:graphicData uri="http://schemas.openxmlformats.org/drawingml/2006/picture">
+                <pic:pic xmlns:pic="http://schemas.openxmlformats.org/drawingml/2006/picture">
+                  <pic:nvPicPr>
+                    <pic:cNvPr id="50587500" name="Picture 2" descr="A graph of a number of objects&#10;&#10;Description automatically generated with medium confidence"/>
+                    <pic:cNvPicPr/>
+                  </pic:nvPicPr>
+                  <pic:blipFill>
+                    <a:blip r:embed="rId23">
+                      <a:extLst>
+                        <a:ext uri="{28A0092B-C50C-407E-A947-70E740481C1C}">
+                          <a14:useLocalDpi xmlns:a14="http://schemas.microsoft.com/office/drawing/2010/main" val="0"/>
+                        </a:ext>
+                      </a:extLst>
+                    </a:blip>
+                    <a:stretch>
+                      <a:fillRect/>
+                    </a:stretch>
+                  </pic:blipFill>
+                  <pic:spPr>
+                    <a:xfrm>
+                      <a:off x="0" y="0"/>
+                      <a:ext cx="5731510" cy="4467860"/>
+                    </a:xfrm>
+                    <a:prstGeom prst="rect">
+                      <a:avLst/>
+                    </a:prstGeom>
+                  </pic:spPr>
+                </pic:pic>
+              </a:graphicData>
+            </a:graphic>
+          </wp:inline>
+        </w:drawing>
+      </w:r>
+    </w:p>
+    <w:p>
+      <w:pPr>
+        <w:pStyle w:val="Caption"/>
+        <w:jc w:val="center"/>
+        <w:rPr>
+          <w:rFonts w:ascii="Calibri" w:hAnsi="Calibri" w:cs="Calibri" w:hint="eastAsia"/>
+        </w:rPr>
+      </w:pPr>
+      <w:r>
+        <w:t xml:space="preserve">Figure </w:t>
+      </w:r>
+      <w:r>
+        <w:fldChar w:fldCharType="begin"/>
+      </w:r>
+      <w:r>
+        <w:instrText xml:space="preserve"> SEQ Figure \* ARABIC </w:instrText>
+      </w:r>
+      <w:r>
+        <w:fldChar w:fldCharType="separate"/>
+      </w:r>
+      <w:r>
+        <w:rPr>
+          <w:noProof/>
+        </w:rPr>
+        <w:t>5</w:t>
+      </w:r>
+      <w:r>
+        <w:fldChar w:fldCharType="end"/>
+      </w:r>
+      <w:r>
+        <w:rPr>
+          <w:rFonts w:hint="eastAsia"/>
+        </w:rPr>
+        <w:t>. The measured optimal focal points for the 4 different detector distances. Comparing the measured focus to the theoretical values, we can get the offsets of the BW of the Gibson horn which is about 5.49mm behind the horn</w:t>
+      </w:r>
+      <w:r>
+        <w:t>’</w:t>
+      </w:r>
+      <w:r>
+        <w:rPr>
+          <w:rFonts w:hint="eastAsia"/>
+        </w:rPr>
+        <w:t>s aperture.</w:t>
       </w:r>
     </w:p>
     <w:sectPr>
@@ -2865,7 +2946,7 @@
         <w:kern w:val="2"/>
         <w:sz w:val="24"/>
         <w:szCs w:val="24"/>
-        <w:lang w:eastAsia="zh-CN" w:bidi="ar-SA"/>
+        <w:lang w:val="en-GB" w:eastAsia="zh-CN" w:bidi="ar-SA"/>
         <w14:ligatures w14:val="standardContextual"/>
       </w:rPr>
     </w:rPrDefault>

</xml_diff>